<commit_message>
Updated deployment instruction to add env var for default AWS region
</commit_message>
<xml_diff>
--- a/doc/development/Steps for DME Dev Deployment.docx
+++ b/doc/development/Steps for DME Dev Deployment.docx
@@ -1548,6 +1548,26 @@
       </w:pPr>
       <w:r>
         <w:rPr>
+          <w:rStyle w:val="Hyperlink"/>
+          <w:rFonts w:cstheme="minorHAnsi"/>
+          <w:color w:val="2F5496" w:themeColor="accent1" w:themeShade="BF"/>
+          <w:sz w:val="26"/>
+          <w:szCs w:val="26"/>
+          <w:u w:val="none"/>
+        </w:rPr>
+        <w:t>sudo su - ncif-hpcdm-svc</w:t>
+      </w:r>
+      <w:r>
+        <w:rPr>
+          <w:color w:val="2F5496" w:themeColor="accent1" w:themeShade="BF"/>
+          <w:sz w:val="26"/>
+          <w:szCs w:val="26"/>
+          <w:shd w:val="clear" w:color="auto" w:fill="FFFFFF"/>
+        </w:rPr>
+        <w:br/>
+      </w:r>
+      <w:r>
+        <w:rPr>
           <w:color w:val="2F5496" w:themeColor="accent1" w:themeShade="BF"/>
           <w:sz w:val="26"/>
           <w:szCs w:val="26"/>
@@ -2959,6 +2979,24 @@
         </w:rPr>
       </w:pPr>
       <w:bookmarkStart w:id="9" w:name="_Hlk167437150"/>
+      <w:r>
+        <w:rPr>
+          <w:rFonts w:cstheme="minorHAnsi"/>
+          <w:color w:val="2F5496" w:themeColor="accent1" w:themeShade="BF"/>
+          <w:sz w:val="26"/>
+          <w:szCs w:val="26"/>
+        </w:rPr>
+        <w:t>sudo su - tomcat</w:t>
+      </w:r>
+      <w:r>
+        <w:rPr>
+          <w:rFonts w:cstheme="minorHAnsi"/>
+          <w:color w:val="2F5496" w:themeColor="accent1" w:themeShade="BF"/>
+          <w:sz w:val="26"/>
+          <w:szCs w:val="26"/>
+        </w:rPr>
+        <w:br/>
+      </w:r>
       <w:r>
         <w:rPr>
           <w:rFonts w:cstheme="minorHAnsi"/>
@@ -3219,6 +3257,7 @@
         <w:ind w:left="720"/>
       </w:pPr>
       <w:r>
+        <w:lastRenderedPageBreak/>
         <w:t>In addition, the DME Web application produces the log file:</w:t>
       </w:r>
     </w:p>
@@ -3232,7 +3271,6 @@
           <w:sz w:val="26"/>
           <w:szCs w:val="26"/>
         </w:rPr>
-        <w:lastRenderedPageBreak/>
         <w:t>/var/log/tomcat/hpcweb.log</w:t>
       </w:r>
     </w:p>
@@ -3808,15 +3846,35 @@
           <w:color w:val="2F5496" w:themeColor="accent1" w:themeShade="BF"/>
           <w:sz w:val="24"/>
         </w:rPr>
-        <w:t>export UMASK=0022</w:t>
+        <w:t>export UMASK=002</w:t>
       </w:r>
       <w:r>
         <w:rPr>
           <w:color w:val="2F5496" w:themeColor="accent1" w:themeShade="BF"/>
           <w:sz w:val="24"/>
-          <w:shd w:val="clear" w:color="auto" w:fill="FFFFFF"/>
-        </w:rPr>
-        <w:t xml:space="preserve"> </w:t>
+        </w:rPr>
+        <w:t>2</w:t>
+      </w:r>
+      <w:r>
+        <w:rPr>
+          <w:color w:val="2F5496" w:themeColor="accent1" w:themeShade="BF"/>
+          <w:sz w:val="24"/>
+        </w:rPr>
+        <w:br/>
+      </w:r>
+      <w:r>
+        <w:rPr>
+          <w:color w:val="2F5496" w:themeColor="accent1" w:themeShade="BF"/>
+          <w:sz w:val="24"/>
+        </w:rPr>
+        <w:t>export AWS_REGION=us-east-</w:t>
+      </w:r>
+      <w:r>
+        <w:rPr>
+          <w:color w:val="2F5496" w:themeColor="accent1" w:themeShade="BF"/>
+          <w:sz w:val="24"/>
+        </w:rPr>
+        <w:t>2</w:t>
       </w:r>
       <w:r>
         <w:br/>
@@ -4117,6 +4175,7 @@
                 <w:sz w:val="18"/>
                 <w:szCs w:val="18"/>
               </w:rPr>
+              <w:lastRenderedPageBreak/>
               <w:t xml:space="preserve">    &lt;appender name="API_SERVER_FILE_ROLLING" class="ch.qos.logback.core.rolling.RollingFileAppender"&gt;</w:t>
             </w:r>
           </w:p>
@@ -4167,7 +4226,6 @@
                 <w:sz w:val="18"/>
                 <w:szCs w:val="18"/>
               </w:rPr>
-              <w:lastRenderedPageBreak/>
               <w:t xml:space="preserve"> </w:t>
             </w:r>
           </w:p>
@@ -4803,6 +4861,7 @@
           <w:sz w:val="26"/>
           <w:szCs w:val="26"/>
         </w:rPr>
+        <w:lastRenderedPageBreak/>
         <w:t>&lt;Context path="" docBase="hpc-web-&lt;version&gt;" privileged="true"/&gt;</w:t>
       </w:r>
     </w:p>
@@ -4825,7 +4884,6 @@
           <w:color w:val="000000" w:themeColor="text1"/>
           <w:szCs w:val="28"/>
         </w:rPr>
-        <w:lastRenderedPageBreak/>
         <w:t>To access the hpc-server at path /hpc-server, add the following context in $CATALINA_HOME/conf/server.xml.</w:t>
       </w:r>
     </w:p>
@@ -10332,6 +10390,7 @@
   <w:style w:type="character" w:default="1" w:styleId="DefaultParagraphFont">
     <w:name w:val="Default Paragraph Font"/>
     <w:uiPriority w:val="1"/>
+    <w:semiHidden/>
     <w:unhideWhenUsed/>
   </w:style>
   <w:style w:type="table" w:default="1" w:styleId="TableNormal">

</xml_diff>